<commit_message>
specified creator of DALL-E
</commit_message>
<xml_diff>
--- a/resources/design_document.docx
+++ b/resources/design_document.docx
@@ -307,13 +307,7 @@
         <w:t>Python environment:</w:t>
       </w:r>
       <w:r>
-        <w:t xml:space="preserve"> We will include a `make.sh` file that will conveniently install the </w:t>
-      </w:r>
-      <w:r>
-        <w:t>Python 3.9.12</w:t>
-      </w:r>
-      <w:r>
-        <w:t xml:space="preserve"> environment required for drawing the house.</w:t>
+        <w:t xml:space="preserve"> We will include a `make.sh` file that will conveniently install the Python 3.9.12 environment required for drawing the house.</w:t>
       </w:r>
     </w:p>
     <w:p>
@@ -416,7 +410,21 @@
         <w:t xml:space="preserve"> DALL-E</w:t>
       </w:r>
       <w:r>
-        <w:t xml:space="preserve"> is an AI-based image generator that draws scenes from human-readable text. DALL-E could take in a description of the house scene and can make the scene from scratch.</w:t>
+        <w:t xml:space="preserve"> is an AI-based image generator </w:t>
+      </w:r>
+      <w:r>
+        <w:t xml:space="preserve">by </w:t>
+      </w:r>
+      <w:proofErr w:type="spellStart"/>
+      <w:r>
+        <w:t>OpenAI</w:t>
+      </w:r>
+      <w:proofErr w:type="spellEnd"/>
+      <w:r>
+        <w:t xml:space="preserve"> </w:t>
+      </w:r>
+      <w:r>
+        <w:t>that draws scenes from human-readable text. DALL-E could take in a description of the house scene and can make the scene from scratch.</w:t>
       </w:r>
     </w:p>
     <w:p>
@@ -1509,6 +1517,21 @@
 </file>
 
 <file path=customXml/item1.xml><?xml version="1.0" encoding="utf-8"?>
+<p:properties xmlns:p="http://schemas.microsoft.com/office/2006/metadata/properties" xmlns:xsi="http://www.w3.org/2001/XMLSchema-instance" xmlns:pc="http://schemas.microsoft.com/office/infopath/2007/PartnerControls">
+  <documentManagement/>
+</p:properties>
+</file>
+
+<file path=customXml/item2.xml><?xml version="1.0" encoding="utf-8"?>
+<?mso-contentType ?>
+<FormTemplates xmlns="http://schemas.microsoft.com/sharepoint/v3/contenttype/forms">
+  <Display>DocumentLibraryForm</Display>
+  <Edit>DocumentLibraryForm</Edit>
+  <New>DocumentLibraryForm</New>
+</FormTemplates>
+</file>
+
+<file path=customXml/item3.xml><?xml version="1.0" encoding="utf-8"?>
 <ct:contentTypeSchema xmlns:ct="http://schemas.microsoft.com/office/2006/metadata/contentType" xmlns:ma="http://schemas.microsoft.com/office/2006/metadata/properties/metaAttributes" ct:_="" ma:_="" ma:contentTypeName="Document" ma:contentTypeID="0x010100AD5DF2B1F62EB24198868F5FC998F9A6" ma:contentTypeVersion="4" ma:contentTypeDescription="Create a new document." ma:contentTypeScope="" ma:versionID="7141c5538fa8f3a7e0dee13e4d373901">
   <xsd:schema xmlns:xsd="http://www.w3.org/2001/XMLSchema" xmlns:xs="http://www.w3.org/2001/XMLSchema" xmlns:p="http://schemas.microsoft.com/office/2006/metadata/properties" xmlns:ns3="9f8e3359-c930-4be9-bee7-4cbfc52f1097" targetNamespace="http://schemas.microsoft.com/office/2006/metadata/properties" ma:root="true" ma:fieldsID="f63fed3574ffef5f504634ada8e8b6fb" ns3:_="">
     <xsd:import namespace="9f8e3359-c930-4be9-bee7-4cbfc52f1097"/>
@@ -1654,22 +1677,24 @@
 </ct:contentTypeSchema>
 </file>
 
-<file path=customXml/item2.xml><?xml version="1.0" encoding="utf-8"?>
-<?mso-contentType ?>
-<FormTemplates xmlns="http://schemas.microsoft.com/sharepoint/v3/contenttype/forms">
-  <Display>DocumentLibraryForm</Display>
-  <Edit>DocumentLibraryForm</Edit>
-  <New>DocumentLibraryForm</New>
-</FormTemplates>
+<file path=customXml/itemProps1.xml><?xml version="1.0" encoding="utf-8"?>
+<ds:datastoreItem xmlns:ds="http://schemas.openxmlformats.org/officeDocument/2006/customXml" ds:itemID="{BA18E48D-D00A-4CAD-9299-57D9166D4478}">
+  <ds:schemaRefs>
+    <ds:schemaRef ds:uri="http://schemas.microsoft.com/office/2006/metadata/properties"/>
+    <ds:schemaRef ds:uri="http://schemas.microsoft.com/office/infopath/2007/PartnerControls"/>
+  </ds:schemaRefs>
+</ds:datastoreItem>
 </file>
 
-<file path=customXml/item3.xml><?xml version="1.0" encoding="utf-8"?>
-<p:properties xmlns:p="http://schemas.microsoft.com/office/2006/metadata/properties" xmlns:xsi="http://www.w3.org/2001/XMLSchema-instance" xmlns:pc="http://schemas.microsoft.com/office/infopath/2007/PartnerControls">
-  <documentManagement/>
-</p:properties>
+<file path=customXml/itemProps2.xml><?xml version="1.0" encoding="utf-8"?>
+<ds:datastoreItem xmlns:ds="http://schemas.openxmlformats.org/officeDocument/2006/customXml" ds:itemID="{EFA09DAD-4B1C-49D9-9A4C-9F350F8B6FAD}">
+  <ds:schemaRefs>
+    <ds:schemaRef ds:uri="http://schemas.microsoft.com/sharepoint/v3/contenttype/forms"/>
+  </ds:schemaRefs>
+</ds:datastoreItem>
 </file>
 
-<file path=customXml/itemProps1.xml><?xml version="1.0" encoding="utf-8"?>
+<file path=customXml/itemProps3.xml><?xml version="1.0" encoding="utf-8"?>
 <ds:datastoreItem xmlns:ds="http://schemas.openxmlformats.org/officeDocument/2006/customXml" ds:itemID="{6ABAB0AE-304F-40F0-9EAF-30990A4B9B06}">
   <ds:schemaRefs>
     <ds:schemaRef ds:uri="http://schemas.microsoft.com/office/2006/metadata/contentType"/>
@@ -1685,21 +1710,4 @@
     <ds:schemaRef ds:uri="http://schemas.microsoft.com/internal/obd"/>
   </ds:schemaRefs>
 </ds:datastoreItem>
-</file>
-
-<file path=customXml/itemProps2.xml><?xml version="1.0" encoding="utf-8"?>
-<ds:datastoreItem xmlns:ds="http://schemas.openxmlformats.org/officeDocument/2006/customXml" ds:itemID="{EFA09DAD-4B1C-49D9-9A4C-9F350F8B6FAD}">
-  <ds:schemaRefs>
-    <ds:schemaRef ds:uri="http://schemas.microsoft.com/sharepoint/v3/contenttype/forms"/>
-  </ds:schemaRefs>
-</ds:datastoreItem>
-</file>
-
-<file path=customXml/itemProps3.xml><?xml version="1.0" encoding="utf-8"?>
-<ds:datastoreItem xmlns:ds="http://schemas.openxmlformats.org/officeDocument/2006/customXml" ds:itemID="{BA18E48D-D00A-4CAD-9299-57D9166D4478}">
-  <ds:schemaRefs>
-    <ds:schemaRef ds:uri="http://schemas.microsoft.com/office/2006/metadata/properties"/>
-    <ds:schemaRef ds:uri="http://schemas.microsoft.com/office/infopath/2007/PartnerControls"/>
-  </ds:schemaRefs>
-</ds:datastoreItem>
 </file>
</xml_diff>